<commit_message>
User Guides for delay pedals updated to describe 'Normal' mode more accurately
</commit_message>
<xml_diff>
--- a/UserGuides/Doomsville-Memento-UserGuide-1.0.2.docx
+++ b/UserGuides/Doomsville-Memento-UserGuide-1.0.2.docx
@@ -1083,13 +1083,7 @@
         <w:rPr>
           <w:rFonts w:ascii="Berlin Sans FB" w:hAnsi="Berlin Sans FB"/>
         </w:rPr>
-        <w:t xml:space="preserve">Switches between “Normal” mode, similar to a mono delay, and “Ping-Pong” mode, where the delay artefacts alternate </w:t>
-      </w:r>
-      <w:r>
-        <w:rPr>
-          <w:rFonts w:ascii="Berlin Sans FB" w:hAnsi="Berlin Sans FB"/>
-        </w:rPr>
-        <w:t>between the left &amp; right channels.</w:t>
+        <w:t>Switches between “Normal” stereo mode, where each channel’s delay artefacts are output on its own channel, and “Ping-Pong” mode, where the delay artefacts alternate between the left &amp; right channels.</w:t>
       </w:r>
     </w:p>
     <w:p>

</xml_diff>